<commit_message>
added report so far
</commit_message>
<xml_diff>
--- a/Corpus/Preperation/Functional & Non-Functional requirements.docx
+++ b/Corpus/Preperation/Functional & Non-Functional requirements.docx
@@ -50,13 +50,22 @@
         <w:rPr>
           <w:rFonts w:ascii="Cambria" w:hAnsi="Cambria"/>
           <w:b/>
-        </w:rPr>
-      </w:pPr>
-      <w:r>
+          <w:sz w:val="36"/>
+        </w:rPr>
+      </w:pPr>
+    </w:p>
+    <w:p>
+      <w:pPr>
         <w:rPr>
           <w:rFonts w:ascii="Cambria" w:hAnsi="Cambria"/>
           <w:b/>
         </w:rPr>
+      </w:pPr>
+      <w:r>
+        <w:rPr>
+          <w:rFonts w:ascii="Cambria" w:hAnsi="Cambria"/>
+          <w:b/>
+        </w:rPr>
         <w:t xml:space="preserve"> </w:t>
       </w:r>
       <w:r>
@@ -73,13 +82,21 @@
         </w:rPr>
         <w:t>Application</w:t>
       </w:r>
+    </w:p>
+    <w:p>
+      <w:pPr>
+        <w:rPr>
+          <w:rFonts w:ascii="Cambria" w:hAnsi="Cambria"/>
+          <w:b/>
+        </w:rPr>
+      </w:pPr>
     </w:p>
     <w:p>
       <w:pPr>
         <w:pStyle w:val="ListParagraph"/>
         <w:numPr>
           <w:ilvl w:val="0"/>
-          <w:numId w:val="1"/>
+          <w:numId w:val="4"/>
         </w:numPr>
         <w:rPr>
           <w:rFonts w:ascii="Cambria" w:hAnsi="Cambria"/>
@@ -107,7 +124,19 @@
         <w:rPr>
           <w:rFonts w:ascii="Cambria" w:hAnsi="Cambria"/>
         </w:rPr>
-        <w:t>– The user should easily be able to locate the add customers  or properties button and add a customer. Once created they should see it on the list quickly.</w:t>
+        <w:t xml:space="preserve">– The user should easily be able to locate the add </w:t>
+      </w:r>
+      <w:r>
+        <w:rPr>
+          <w:rFonts w:ascii="Cambria" w:hAnsi="Cambria"/>
+        </w:rPr>
+        <w:t>customers or</w:t>
+      </w:r>
+      <w:r>
+        <w:rPr>
+          <w:rFonts w:ascii="Cambria" w:hAnsi="Cambria"/>
+        </w:rPr>
+        <w:t xml:space="preserve"> properties button and add a customer. Once created they should see it on the list quickly.</w:t>
       </w:r>
     </w:p>
     <w:p>
@@ -115,7 +144,7 @@
         <w:pStyle w:val="ListParagraph"/>
         <w:numPr>
           <w:ilvl w:val="0"/>
-          <w:numId w:val="1"/>
+          <w:numId w:val="4"/>
         </w:numPr>
         <w:rPr>
           <w:rFonts w:ascii="Cambria" w:hAnsi="Cambria"/>
@@ -125,13 +154,19 @@
         <w:rPr>
           <w:rFonts w:ascii="Cambria" w:hAnsi="Cambria"/>
         </w:rPr>
-        <w:t xml:space="preserve">Edit customer </w:t>
-      </w:r>
-      <w:r>
-        <w:rPr>
-          <w:rFonts w:ascii="Cambria" w:hAnsi="Cambria"/>
-        </w:rPr>
-        <w:t xml:space="preserve"> &amp; property </w:t>
+        <w:t xml:space="preserve">Edit </w:t>
+      </w:r>
+      <w:r>
+        <w:rPr>
+          <w:rFonts w:ascii="Cambria" w:hAnsi="Cambria"/>
+        </w:rPr>
+        <w:t>customer &amp;</w:t>
+      </w:r>
+      <w:r>
+        <w:rPr>
+          <w:rFonts w:ascii="Cambria" w:hAnsi="Cambria"/>
+        </w:rPr>
+        <w:t xml:space="preserve"> property </w:t>
       </w:r>
       <w:r>
         <w:rPr>
@@ -151,7 +186,7 @@
         <w:pStyle w:val="ListParagraph"/>
         <w:numPr>
           <w:ilvl w:val="0"/>
-          <w:numId w:val="1"/>
+          <w:numId w:val="4"/>
         </w:numPr>
         <w:rPr>
           <w:rFonts w:ascii="Cambria" w:hAnsi="Cambria"/>
@@ -161,13 +196,19 @@
         <w:rPr>
           <w:rFonts w:ascii="Cambria" w:hAnsi="Cambria"/>
         </w:rPr>
-        <w:t>Delete customers</w:t>
-      </w:r>
-      <w:r>
-        <w:rPr>
-          <w:rFonts w:ascii="Cambria" w:hAnsi="Cambria"/>
-        </w:rPr>
-        <w:t xml:space="preserve">  &amp; properties – The user should be able to locate the delete button easily and delete a customer easily</w:t>
+        <w:t xml:space="preserve">Delete </w:t>
+      </w:r>
+      <w:r>
+        <w:rPr>
+          <w:rFonts w:ascii="Cambria" w:hAnsi="Cambria"/>
+        </w:rPr>
+        <w:t>customers &amp;</w:t>
+      </w:r>
+      <w:r>
+        <w:rPr>
+          <w:rFonts w:ascii="Cambria" w:hAnsi="Cambria"/>
+        </w:rPr>
+        <w:t xml:space="preserve"> properties – The user should be able to locate the delete button easily and delete a customer easily</w:t>
       </w:r>
       <w:r>
         <w:rPr>
@@ -181,7 +222,7 @@
         <w:pStyle w:val="ListParagraph"/>
         <w:numPr>
           <w:ilvl w:val="0"/>
-          <w:numId w:val="1"/>
+          <w:numId w:val="4"/>
         </w:numPr>
         <w:rPr>
           <w:rFonts w:ascii="Cambria" w:hAnsi="Cambria"/>
@@ -205,7 +246,7 @@
         <w:pStyle w:val="ListParagraph"/>
         <w:numPr>
           <w:ilvl w:val="0"/>
-          <w:numId w:val="1"/>
+          <w:numId w:val="4"/>
         </w:numPr>
         <w:rPr>
           <w:rFonts w:ascii="Cambria" w:hAnsi="Cambria"/>
@@ -229,7 +270,7 @@
         <w:pStyle w:val="ListParagraph"/>
         <w:numPr>
           <w:ilvl w:val="0"/>
-          <w:numId w:val="1"/>
+          <w:numId w:val="4"/>
         </w:numPr>
         <w:rPr>
           <w:rFonts w:ascii="Cambria" w:hAnsi="Cambria"/>
@@ -263,13 +304,21 @@
         </w:rPr>
         <w:t>Website</w:t>
       </w:r>
+    </w:p>
+    <w:p>
+      <w:pPr>
+        <w:rPr>
+          <w:rFonts w:ascii="Cambria" w:hAnsi="Cambria"/>
+          <w:b/>
+        </w:rPr>
+      </w:pPr>
     </w:p>
     <w:p>
       <w:pPr>
         <w:pStyle w:val="ListParagraph"/>
         <w:numPr>
           <w:ilvl w:val="0"/>
-          <w:numId w:val="1"/>
+          <w:numId w:val="5"/>
         </w:numPr>
         <w:rPr>
           <w:rFonts w:ascii="Cambria" w:hAnsi="Cambria"/>
@@ -299,7 +348,7 @@
         <w:pStyle w:val="ListParagraph"/>
         <w:numPr>
           <w:ilvl w:val="0"/>
-          <w:numId w:val="1"/>
+          <w:numId w:val="5"/>
         </w:numPr>
         <w:rPr>
           <w:rFonts w:ascii="Cambria" w:hAnsi="Cambria"/>
@@ -364,13 +413,22 @@
         </w:rPr>
         <w:t>– Applies to both the Website and Mobile Application</w:t>
       </w:r>
+    </w:p>
+    <w:p>
+      <w:pPr>
+        <w:rPr>
+          <w:rFonts w:ascii="Cambria" w:hAnsi="Cambria"/>
+        </w:rPr>
+      </w:pPr>
+      <w:bookmarkStart w:id="0" w:name="_GoBack"/>
+      <w:bookmarkEnd w:id="0"/>
     </w:p>
     <w:p>
       <w:pPr>
         <w:pStyle w:val="ListParagraph"/>
         <w:numPr>
           <w:ilvl w:val="0"/>
-          <w:numId w:val="1"/>
+          <w:numId w:val="6"/>
         </w:numPr>
         <w:rPr>
           <w:rFonts w:ascii="Cambria" w:hAnsi="Cambria"/>
@@ -394,7 +452,7 @@
         <w:pStyle w:val="ListParagraph"/>
         <w:numPr>
           <w:ilvl w:val="0"/>
-          <w:numId w:val="1"/>
+          <w:numId w:val="6"/>
         </w:numPr>
         <w:rPr>
           <w:rFonts w:ascii="Cambria" w:hAnsi="Cambria"/>
@@ -418,7 +476,7 @@
         <w:pStyle w:val="ListParagraph"/>
         <w:numPr>
           <w:ilvl w:val="0"/>
-          <w:numId w:val="1"/>
+          <w:numId w:val="6"/>
         </w:numPr>
         <w:rPr>
           <w:rFonts w:ascii="Cambria" w:hAnsi="Cambria"/>
@@ -442,7 +500,7 @@
         <w:pStyle w:val="ListParagraph"/>
         <w:numPr>
           <w:ilvl w:val="0"/>
-          <w:numId w:val="1"/>
+          <w:numId w:val="6"/>
         </w:numPr>
         <w:rPr>
           <w:rFonts w:ascii="Cambria" w:hAnsi="Cambria"/>
@@ -466,7 +524,7 @@
         <w:pStyle w:val="ListParagraph"/>
         <w:numPr>
           <w:ilvl w:val="0"/>
-          <w:numId w:val="1"/>
+          <w:numId w:val="6"/>
         </w:numPr>
         <w:rPr>
           <w:rFonts w:ascii="Cambria" w:hAnsi="Cambria"/>
@@ -649,7 +707,7 @@
         <w:pStyle w:val="ListParagraph"/>
         <w:numPr>
           <w:ilvl w:val="0"/>
-          <w:numId w:val="2"/>
+          <w:numId w:val="3"/>
         </w:numPr>
         <w:rPr>
           <w:rFonts w:ascii="Cambria" w:hAnsi="Cambria"/>
@@ -667,7 +725,7 @@
         <w:pStyle w:val="ListParagraph"/>
         <w:numPr>
           <w:ilvl w:val="0"/>
-          <w:numId w:val="2"/>
+          <w:numId w:val="3"/>
         </w:numPr>
         <w:rPr>
           <w:rFonts w:ascii="Cambria" w:hAnsi="Cambria"/>
@@ -685,7 +743,7 @@
         <w:pStyle w:val="ListParagraph"/>
         <w:numPr>
           <w:ilvl w:val="0"/>
-          <w:numId w:val="2"/>
+          <w:numId w:val="3"/>
         </w:numPr>
         <w:rPr>
           <w:rFonts w:ascii="Cambria" w:hAnsi="Cambria"/>
@@ -703,7 +761,7 @@
         <w:pStyle w:val="ListParagraph"/>
         <w:numPr>
           <w:ilvl w:val="0"/>
-          <w:numId w:val="2"/>
+          <w:numId w:val="3"/>
         </w:numPr>
         <w:rPr>
           <w:rFonts w:ascii="Cambria" w:hAnsi="Cambria"/>
@@ -721,7 +779,7 @@
         <w:pStyle w:val="ListParagraph"/>
         <w:numPr>
           <w:ilvl w:val="0"/>
-          <w:numId w:val="2"/>
+          <w:numId w:val="3"/>
         </w:numPr>
         <w:rPr>
           <w:rFonts w:ascii="Cambria" w:hAnsi="Cambria"/>
@@ -745,7 +803,7 @@
         <w:pStyle w:val="ListParagraph"/>
         <w:numPr>
           <w:ilvl w:val="0"/>
-          <w:numId w:val="2"/>
+          <w:numId w:val="3"/>
         </w:numPr>
         <w:rPr>
           <w:rFonts w:ascii="Cambria" w:hAnsi="Cambria"/>
@@ -764,8 +822,6 @@
           <w:rFonts w:ascii="Cambria" w:hAnsi="Cambria"/>
         </w:rPr>
       </w:pPr>
-      <w:bookmarkStart w:id="0" w:name="_GoBack"/>
-      <w:bookmarkEnd w:id="0"/>
     </w:p>
     <w:p>
       <w:pPr>
@@ -901,6 +957,119 @@
     </w:lvl>
   </w:abstractNum>
   <w:abstractNum w:abstractNumId="1" w15:restartNumberingAfterBreak="0">
+    <w:nsid w:val="110E06F0"/>
+    <w:multiLevelType w:val="hybridMultilevel"/>
+    <w:tmpl w:val="9448F12E"/>
+    <w:lvl w:ilvl="0" w:tplc="08090001">
+      <w:start w:val="1"/>
+      <w:numFmt w:val="bullet"/>
+      <w:lvlText w:val=""/>
+      <w:lvlJc w:val="left"/>
+      <w:pPr>
+        <w:ind w:left="720" w:hanging="360"/>
+      </w:pPr>
+      <w:rPr>
+        <w:rFonts w:ascii="Symbol" w:hAnsi="Symbol" w:hint="default"/>
+      </w:rPr>
+    </w:lvl>
+    <w:lvl w:ilvl="1" w:tplc="04090003" w:tentative="1">
+      <w:start w:val="1"/>
+      <w:numFmt w:val="bullet"/>
+      <w:lvlText w:val="o"/>
+      <w:lvlJc w:val="left"/>
+      <w:pPr>
+        <w:ind w:left="1440" w:hanging="360"/>
+      </w:pPr>
+      <w:rPr>
+        <w:rFonts w:ascii="Courier New" w:hAnsi="Courier New" w:cs="Courier New" w:hint="default"/>
+      </w:rPr>
+    </w:lvl>
+    <w:lvl w:ilvl="2" w:tplc="04090005" w:tentative="1">
+      <w:start w:val="1"/>
+      <w:numFmt w:val="bullet"/>
+      <w:lvlText w:val=""/>
+      <w:lvlJc w:val="left"/>
+      <w:pPr>
+        <w:ind w:left="2160" w:hanging="360"/>
+      </w:pPr>
+      <w:rPr>
+        <w:rFonts w:ascii="Wingdings" w:hAnsi="Wingdings" w:hint="default"/>
+      </w:rPr>
+    </w:lvl>
+    <w:lvl w:ilvl="3" w:tplc="04090001" w:tentative="1">
+      <w:start w:val="1"/>
+      <w:numFmt w:val="bullet"/>
+      <w:lvlText w:val=""/>
+      <w:lvlJc w:val="left"/>
+      <w:pPr>
+        <w:ind w:left="2880" w:hanging="360"/>
+      </w:pPr>
+      <w:rPr>
+        <w:rFonts w:ascii="Symbol" w:hAnsi="Symbol" w:hint="default"/>
+      </w:rPr>
+    </w:lvl>
+    <w:lvl w:ilvl="4" w:tplc="04090003" w:tentative="1">
+      <w:start w:val="1"/>
+      <w:numFmt w:val="bullet"/>
+      <w:lvlText w:val="o"/>
+      <w:lvlJc w:val="left"/>
+      <w:pPr>
+        <w:ind w:left="3600" w:hanging="360"/>
+      </w:pPr>
+      <w:rPr>
+        <w:rFonts w:ascii="Courier New" w:hAnsi="Courier New" w:cs="Courier New" w:hint="default"/>
+      </w:rPr>
+    </w:lvl>
+    <w:lvl w:ilvl="5" w:tplc="04090005" w:tentative="1">
+      <w:start w:val="1"/>
+      <w:numFmt w:val="bullet"/>
+      <w:lvlText w:val=""/>
+      <w:lvlJc w:val="left"/>
+      <w:pPr>
+        <w:ind w:left="4320" w:hanging="360"/>
+      </w:pPr>
+      <w:rPr>
+        <w:rFonts w:ascii="Wingdings" w:hAnsi="Wingdings" w:hint="default"/>
+      </w:rPr>
+    </w:lvl>
+    <w:lvl w:ilvl="6" w:tplc="04090001" w:tentative="1">
+      <w:start w:val="1"/>
+      <w:numFmt w:val="bullet"/>
+      <w:lvlText w:val=""/>
+      <w:lvlJc w:val="left"/>
+      <w:pPr>
+        <w:ind w:left="5040" w:hanging="360"/>
+      </w:pPr>
+      <w:rPr>
+        <w:rFonts w:ascii="Symbol" w:hAnsi="Symbol" w:hint="default"/>
+      </w:rPr>
+    </w:lvl>
+    <w:lvl w:ilvl="7" w:tplc="04090003" w:tentative="1">
+      <w:start w:val="1"/>
+      <w:numFmt w:val="bullet"/>
+      <w:lvlText w:val="o"/>
+      <w:lvlJc w:val="left"/>
+      <w:pPr>
+        <w:ind w:left="5760" w:hanging="360"/>
+      </w:pPr>
+      <w:rPr>
+        <w:rFonts w:ascii="Courier New" w:hAnsi="Courier New" w:cs="Courier New" w:hint="default"/>
+      </w:rPr>
+    </w:lvl>
+    <w:lvl w:ilvl="8" w:tplc="04090005" w:tentative="1">
+      <w:start w:val="1"/>
+      <w:numFmt w:val="bullet"/>
+      <w:lvlText w:val=""/>
+      <w:lvlJc w:val="left"/>
+      <w:pPr>
+        <w:ind w:left="6480" w:hanging="360"/>
+      </w:pPr>
+      <w:rPr>
+        <w:rFonts w:ascii="Wingdings" w:hAnsi="Wingdings" w:hint="default"/>
+      </w:rPr>
+    </w:lvl>
+  </w:abstractNum>
+  <w:abstractNum w:abstractNumId="2" w15:restartNumberingAfterBreak="0">
     <w:nsid w:val="2E193105"/>
     <w:multiLevelType w:val="hybridMultilevel"/>
     <w:tmpl w:val="574A0748"/>
@@ -987,13 +1156,364 @@
       <w:pPr>
         <w:ind w:left="6480" w:hanging="180"/>
       </w:pPr>
+    </w:lvl>
+  </w:abstractNum>
+  <w:abstractNum w:abstractNumId="3" w15:restartNumberingAfterBreak="0">
+    <w:nsid w:val="34CC2F9B"/>
+    <w:multiLevelType w:val="hybridMultilevel"/>
+    <w:tmpl w:val="14927C0C"/>
+    <w:lvl w:ilvl="0" w:tplc="08090001">
+      <w:start w:val="1"/>
+      <w:numFmt w:val="bullet"/>
+      <w:lvlText w:val=""/>
+      <w:lvlJc w:val="left"/>
+      <w:pPr>
+        <w:ind w:left="720" w:hanging="360"/>
+      </w:pPr>
+      <w:rPr>
+        <w:rFonts w:ascii="Symbol" w:hAnsi="Symbol" w:hint="default"/>
+      </w:rPr>
+    </w:lvl>
+    <w:lvl w:ilvl="1" w:tplc="04090003" w:tentative="1">
+      <w:start w:val="1"/>
+      <w:numFmt w:val="bullet"/>
+      <w:lvlText w:val="o"/>
+      <w:lvlJc w:val="left"/>
+      <w:pPr>
+        <w:ind w:left="1440" w:hanging="360"/>
+      </w:pPr>
+      <w:rPr>
+        <w:rFonts w:ascii="Courier New" w:hAnsi="Courier New" w:cs="Courier New" w:hint="default"/>
+      </w:rPr>
+    </w:lvl>
+    <w:lvl w:ilvl="2" w:tplc="04090005" w:tentative="1">
+      <w:start w:val="1"/>
+      <w:numFmt w:val="bullet"/>
+      <w:lvlText w:val=""/>
+      <w:lvlJc w:val="left"/>
+      <w:pPr>
+        <w:ind w:left="2160" w:hanging="360"/>
+      </w:pPr>
+      <w:rPr>
+        <w:rFonts w:ascii="Wingdings" w:hAnsi="Wingdings" w:hint="default"/>
+      </w:rPr>
+    </w:lvl>
+    <w:lvl w:ilvl="3" w:tplc="04090001" w:tentative="1">
+      <w:start w:val="1"/>
+      <w:numFmt w:val="bullet"/>
+      <w:lvlText w:val=""/>
+      <w:lvlJc w:val="left"/>
+      <w:pPr>
+        <w:ind w:left="2880" w:hanging="360"/>
+      </w:pPr>
+      <w:rPr>
+        <w:rFonts w:ascii="Symbol" w:hAnsi="Symbol" w:hint="default"/>
+      </w:rPr>
+    </w:lvl>
+    <w:lvl w:ilvl="4" w:tplc="04090003" w:tentative="1">
+      <w:start w:val="1"/>
+      <w:numFmt w:val="bullet"/>
+      <w:lvlText w:val="o"/>
+      <w:lvlJc w:val="left"/>
+      <w:pPr>
+        <w:ind w:left="3600" w:hanging="360"/>
+      </w:pPr>
+      <w:rPr>
+        <w:rFonts w:ascii="Courier New" w:hAnsi="Courier New" w:cs="Courier New" w:hint="default"/>
+      </w:rPr>
+    </w:lvl>
+    <w:lvl w:ilvl="5" w:tplc="04090005" w:tentative="1">
+      <w:start w:val="1"/>
+      <w:numFmt w:val="bullet"/>
+      <w:lvlText w:val=""/>
+      <w:lvlJc w:val="left"/>
+      <w:pPr>
+        <w:ind w:left="4320" w:hanging="360"/>
+      </w:pPr>
+      <w:rPr>
+        <w:rFonts w:ascii="Wingdings" w:hAnsi="Wingdings" w:hint="default"/>
+      </w:rPr>
+    </w:lvl>
+    <w:lvl w:ilvl="6" w:tplc="04090001" w:tentative="1">
+      <w:start w:val="1"/>
+      <w:numFmt w:val="bullet"/>
+      <w:lvlText w:val=""/>
+      <w:lvlJc w:val="left"/>
+      <w:pPr>
+        <w:ind w:left="5040" w:hanging="360"/>
+      </w:pPr>
+      <w:rPr>
+        <w:rFonts w:ascii="Symbol" w:hAnsi="Symbol" w:hint="default"/>
+      </w:rPr>
+    </w:lvl>
+    <w:lvl w:ilvl="7" w:tplc="04090003" w:tentative="1">
+      <w:start w:val="1"/>
+      <w:numFmt w:val="bullet"/>
+      <w:lvlText w:val="o"/>
+      <w:lvlJc w:val="left"/>
+      <w:pPr>
+        <w:ind w:left="5760" w:hanging="360"/>
+      </w:pPr>
+      <w:rPr>
+        <w:rFonts w:ascii="Courier New" w:hAnsi="Courier New" w:cs="Courier New" w:hint="default"/>
+      </w:rPr>
+    </w:lvl>
+    <w:lvl w:ilvl="8" w:tplc="04090005" w:tentative="1">
+      <w:start w:val="1"/>
+      <w:numFmt w:val="bullet"/>
+      <w:lvlText w:val=""/>
+      <w:lvlJc w:val="left"/>
+      <w:pPr>
+        <w:ind w:left="6480" w:hanging="360"/>
+      </w:pPr>
+      <w:rPr>
+        <w:rFonts w:ascii="Wingdings" w:hAnsi="Wingdings" w:hint="default"/>
+      </w:rPr>
+    </w:lvl>
+  </w:abstractNum>
+  <w:abstractNum w:abstractNumId="4" w15:restartNumberingAfterBreak="0">
+    <w:nsid w:val="71A80E7D"/>
+    <w:multiLevelType w:val="hybridMultilevel"/>
+    <w:tmpl w:val="2938D244"/>
+    <w:lvl w:ilvl="0" w:tplc="08090001">
+      <w:start w:val="1"/>
+      <w:numFmt w:val="bullet"/>
+      <w:lvlText w:val=""/>
+      <w:lvlJc w:val="left"/>
+      <w:pPr>
+        <w:ind w:left="1080" w:hanging="360"/>
+      </w:pPr>
+      <w:rPr>
+        <w:rFonts w:ascii="Symbol" w:hAnsi="Symbol" w:hint="default"/>
+      </w:rPr>
+    </w:lvl>
+    <w:lvl w:ilvl="1" w:tplc="08090003" w:tentative="1">
+      <w:start w:val="1"/>
+      <w:numFmt w:val="bullet"/>
+      <w:lvlText w:val="o"/>
+      <w:lvlJc w:val="left"/>
+      <w:pPr>
+        <w:ind w:left="1800" w:hanging="360"/>
+      </w:pPr>
+      <w:rPr>
+        <w:rFonts w:ascii="Courier New" w:hAnsi="Courier New" w:cs="Courier New" w:hint="default"/>
+      </w:rPr>
+    </w:lvl>
+    <w:lvl w:ilvl="2" w:tplc="08090005" w:tentative="1">
+      <w:start w:val="1"/>
+      <w:numFmt w:val="bullet"/>
+      <w:lvlText w:val=""/>
+      <w:lvlJc w:val="left"/>
+      <w:pPr>
+        <w:ind w:left="2520" w:hanging="360"/>
+      </w:pPr>
+      <w:rPr>
+        <w:rFonts w:ascii="Wingdings" w:hAnsi="Wingdings" w:hint="default"/>
+      </w:rPr>
+    </w:lvl>
+    <w:lvl w:ilvl="3" w:tplc="08090001" w:tentative="1">
+      <w:start w:val="1"/>
+      <w:numFmt w:val="bullet"/>
+      <w:lvlText w:val=""/>
+      <w:lvlJc w:val="left"/>
+      <w:pPr>
+        <w:ind w:left="3240" w:hanging="360"/>
+      </w:pPr>
+      <w:rPr>
+        <w:rFonts w:ascii="Symbol" w:hAnsi="Symbol" w:hint="default"/>
+      </w:rPr>
+    </w:lvl>
+    <w:lvl w:ilvl="4" w:tplc="08090003" w:tentative="1">
+      <w:start w:val="1"/>
+      <w:numFmt w:val="bullet"/>
+      <w:lvlText w:val="o"/>
+      <w:lvlJc w:val="left"/>
+      <w:pPr>
+        <w:ind w:left="3960" w:hanging="360"/>
+      </w:pPr>
+      <w:rPr>
+        <w:rFonts w:ascii="Courier New" w:hAnsi="Courier New" w:cs="Courier New" w:hint="default"/>
+      </w:rPr>
+    </w:lvl>
+    <w:lvl w:ilvl="5" w:tplc="08090005" w:tentative="1">
+      <w:start w:val="1"/>
+      <w:numFmt w:val="bullet"/>
+      <w:lvlText w:val=""/>
+      <w:lvlJc w:val="left"/>
+      <w:pPr>
+        <w:ind w:left="4680" w:hanging="360"/>
+      </w:pPr>
+      <w:rPr>
+        <w:rFonts w:ascii="Wingdings" w:hAnsi="Wingdings" w:hint="default"/>
+      </w:rPr>
+    </w:lvl>
+    <w:lvl w:ilvl="6" w:tplc="08090001" w:tentative="1">
+      <w:start w:val="1"/>
+      <w:numFmt w:val="bullet"/>
+      <w:lvlText w:val=""/>
+      <w:lvlJc w:val="left"/>
+      <w:pPr>
+        <w:ind w:left="5400" w:hanging="360"/>
+      </w:pPr>
+      <w:rPr>
+        <w:rFonts w:ascii="Symbol" w:hAnsi="Symbol" w:hint="default"/>
+      </w:rPr>
+    </w:lvl>
+    <w:lvl w:ilvl="7" w:tplc="08090003" w:tentative="1">
+      <w:start w:val="1"/>
+      <w:numFmt w:val="bullet"/>
+      <w:lvlText w:val="o"/>
+      <w:lvlJc w:val="left"/>
+      <w:pPr>
+        <w:ind w:left="6120" w:hanging="360"/>
+      </w:pPr>
+      <w:rPr>
+        <w:rFonts w:ascii="Courier New" w:hAnsi="Courier New" w:cs="Courier New" w:hint="default"/>
+      </w:rPr>
+    </w:lvl>
+    <w:lvl w:ilvl="8" w:tplc="08090005" w:tentative="1">
+      <w:start w:val="1"/>
+      <w:numFmt w:val="bullet"/>
+      <w:lvlText w:val=""/>
+      <w:lvlJc w:val="left"/>
+      <w:pPr>
+        <w:ind w:left="6840" w:hanging="360"/>
+      </w:pPr>
+      <w:rPr>
+        <w:rFonts w:ascii="Wingdings" w:hAnsi="Wingdings" w:hint="default"/>
+      </w:rPr>
+    </w:lvl>
+  </w:abstractNum>
+  <w:abstractNum w:abstractNumId="5" w15:restartNumberingAfterBreak="0">
+    <w:nsid w:val="7F512A8B"/>
+    <w:multiLevelType w:val="hybridMultilevel"/>
+    <w:tmpl w:val="93084654"/>
+    <w:lvl w:ilvl="0" w:tplc="08090001">
+      <w:start w:val="1"/>
+      <w:numFmt w:val="bullet"/>
+      <w:lvlText w:val=""/>
+      <w:lvlJc w:val="left"/>
+      <w:pPr>
+        <w:ind w:left="720" w:hanging="360"/>
+      </w:pPr>
+      <w:rPr>
+        <w:rFonts w:ascii="Symbol" w:hAnsi="Symbol" w:hint="default"/>
+      </w:rPr>
+    </w:lvl>
+    <w:lvl w:ilvl="1" w:tplc="04090003" w:tentative="1">
+      <w:start w:val="1"/>
+      <w:numFmt w:val="bullet"/>
+      <w:lvlText w:val="o"/>
+      <w:lvlJc w:val="left"/>
+      <w:pPr>
+        <w:ind w:left="1440" w:hanging="360"/>
+      </w:pPr>
+      <w:rPr>
+        <w:rFonts w:ascii="Courier New" w:hAnsi="Courier New" w:cs="Courier New" w:hint="default"/>
+      </w:rPr>
+    </w:lvl>
+    <w:lvl w:ilvl="2" w:tplc="04090005" w:tentative="1">
+      <w:start w:val="1"/>
+      <w:numFmt w:val="bullet"/>
+      <w:lvlText w:val=""/>
+      <w:lvlJc w:val="left"/>
+      <w:pPr>
+        <w:ind w:left="2160" w:hanging="360"/>
+      </w:pPr>
+      <w:rPr>
+        <w:rFonts w:ascii="Wingdings" w:hAnsi="Wingdings" w:hint="default"/>
+      </w:rPr>
+    </w:lvl>
+    <w:lvl w:ilvl="3" w:tplc="04090001" w:tentative="1">
+      <w:start w:val="1"/>
+      <w:numFmt w:val="bullet"/>
+      <w:lvlText w:val=""/>
+      <w:lvlJc w:val="left"/>
+      <w:pPr>
+        <w:ind w:left="2880" w:hanging="360"/>
+      </w:pPr>
+      <w:rPr>
+        <w:rFonts w:ascii="Symbol" w:hAnsi="Symbol" w:hint="default"/>
+      </w:rPr>
+    </w:lvl>
+    <w:lvl w:ilvl="4" w:tplc="04090003" w:tentative="1">
+      <w:start w:val="1"/>
+      <w:numFmt w:val="bullet"/>
+      <w:lvlText w:val="o"/>
+      <w:lvlJc w:val="left"/>
+      <w:pPr>
+        <w:ind w:left="3600" w:hanging="360"/>
+      </w:pPr>
+      <w:rPr>
+        <w:rFonts w:ascii="Courier New" w:hAnsi="Courier New" w:cs="Courier New" w:hint="default"/>
+      </w:rPr>
+    </w:lvl>
+    <w:lvl w:ilvl="5" w:tplc="04090005" w:tentative="1">
+      <w:start w:val="1"/>
+      <w:numFmt w:val="bullet"/>
+      <w:lvlText w:val=""/>
+      <w:lvlJc w:val="left"/>
+      <w:pPr>
+        <w:ind w:left="4320" w:hanging="360"/>
+      </w:pPr>
+      <w:rPr>
+        <w:rFonts w:ascii="Wingdings" w:hAnsi="Wingdings" w:hint="default"/>
+      </w:rPr>
+    </w:lvl>
+    <w:lvl w:ilvl="6" w:tplc="04090001" w:tentative="1">
+      <w:start w:val="1"/>
+      <w:numFmt w:val="bullet"/>
+      <w:lvlText w:val=""/>
+      <w:lvlJc w:val="left"/>
+      <w:pPr>
+        <w:ind w:left="5040" w:hanging="360"/>
+      </w:pPr>
+      <w:rPr>
+        <w:rFonts w:ascii="Symbol" w:hAnsi="Symbol" w:hint="default"/>
+      </w:rPr>
+    </w:lvl>
+    <w:lvl w:ilvl="7" w:tplc="04090003" w:tentative="1">
+      <w:start w:val="1"/>
+      <w:numFmt w:val="bullet"/>
+      <w:lvlText w:val="o"/>
+      <w:lvlJc w:val="left"/>
+      <w:pPr>
+        <w:ind w:left="5760" w:hanging="360"/>
+      </w:pPr>
+      <w:rPr>
+        <w:rFonts w:ascii="Courier New" w:hAnsi="Courier New" w:cs="Courier New" w:hint="default"/>
+      </w:rPr>
+    </w:lvl>
+    <w:lvl w:ilvl="8" w:tplc="04090005" w:tentative="1">
+      <w:start w:val="1"/>
+      <w:numFmt w:val="bullet"/>
+      <w:lvlText w:val=""/>
+      <w:lvlJc w:val="left"/>
+      <w:pPr>
+        <w:ind w:left="6480" w:hanging="360"/>
+      </w:pPr>
+      <w:rPr>
+        <w:rFonts w:ascii="Wingdings" w:hAnsi="Wingdings" w:hint="default"/>
+      </w:rPr>
     </w:lvl>
   </w:abstractNum>
   <w:num w:numId="1">
     <w:abstractNumId w:val="0"/>
   </w:num>
   <w:num w:numId="2">
+    <w:abstractNumId w:val="2"/>
+  </w:num>
+  <w:num w:numId="3">
+    <w:abstractNumId w:val="4"/>
+  </w:num>
+  <w:num w:numId="4">
+    <w:abstractNumId w:val="5"/>
+  </w:num>
+  <w:num w:numId="5">
     <w:abstractNumId w:val="1"/>
+  </w:num>
+  <w:num w:numId="6">
+    <w:abstractNumId w:val="3"/>
   </w:num>
 </w:numbering>
 </file>

</xml_diff>